<commit_message>
feat(virtualization): :sparkles: update reports
</commit_message>
<xml_diff>
--- a/7 технологии виртуализации/лабораторные/lab3.1/docs/report.docx
+++ b/7 технологии виртуализации/лабораторные/lab3.1/docs/report.docx
@@ -61,12 +61,8 @@
       </w:pPr>
       <w:r>
         <w:rPr>
-          <w:rFonts w:ascii="Times New Roman" w:cs="Times New Roman" w:eastAsia="Times New Roman" w:hAnsi="Times New Roman"/>
-          <w:sz w:val="28"/>
-          <w:szCs w:val="28"/>
-          <w:rtl w:val="0"/>
-        </w:rPr>
-        <w:t xml:space="preserve">Направление подготовки 09.03.04 Программная инженерия</w:t>
+          <w:rtl w:val="0"/>
+        </w:rPr>
       </w:r>
     </w:p>
     <w:p>
@@ -128,6 +124,7 @@
         <w:rPr>
           <w:rFonts w:ascii="Times New Roman" w:cs="Times New Roman" w:eastAsia="Times New Roman" w:hAnsi="Times New Roman"/>
           <w:b w:val="1"/>
+          <w:bCs w:val="1"/>
           <w:sz w:val="32"/>
           <w:szCs w:val="32"/>
         </w:rPr>
@@ -136,6 +133,7 @@
         <w:rPr>
           <w:rFonts w:ascii="Times New Roman" w:cs="Times New Roman" w:eastAsia="Times New Roman" w:hAnsi="Times New Roman"/>
           <w:b w:val="1"/>
+          <w:bCs w:val="1"/>
           <w:sz w:val="32"/>
           <w:szCs w:val="32"/>
           <w:rtl w:val="0"/>
@@ -150,6 +148,7 @@
         <w:rPr>
           <w:rFonts w:ascii="Times New Roman" w:cs="Times New Roman" w:eastAsia="Times New Roman" w:hAnsi="Times New Roman"/>
           <w:b w:val="1"/>
+          <w:bCs w:val="1"/>
           <w:sz w:val="32"/>
           <w:szCs w:val="32"/>
         </w:rPr>
@@ -158,6 +157,7 @@
         <w:rPr>
           <w:rFonts w:ascii="Times New Roman" w:cs="Times New Roman" w:eastAsia="Times New Roman" w:hAnsi="Times New Roman"/>
           <w:b w:val="1"/>
+          <w:bCs w:val="1"/>
           <w:sz w:val="32"/>
           <w:szCs w:val="32"/>
           <w:rtl w:val="0"/>
@@ -234,11 +234,11 @@
         <w:br w:type="textWrapping"/>
         <w:t xml:space="preserve">Выполнил:</w:t>
         <w:br w:type="textWrapping"/>
-        <w:t xml:space="preserve">Барсуков М.А. P3415</w:t>
+        <w:t xml:space="preserve">Барсуков М.А., группа P3415</w:t>
         <w:br w:type="textWrapping"/>
         <w:t xml:space="preserve">Проверил:</w:t>
         <w:br w:type="textWrapping"/>
-        <w:t xml:space="preserve">Адмакин М.А.</w:t>
+        <w:t xml:space="preserve">преподаватель Адмакин М.А.</w:t>
         <w:br w:type="textWrapping"/>
       </w:r>
     </w:p>
@@ -334,7 +334,9 @@
         <w:rPr>
           <w:rFonts w:ascii="Times New Roman" w:cs="Times New Roman" w:eastAsia="Times New Roman" w:hAnsi="Times New Roman"/>
           <w:b w:val="1"/>
+          <w:bCs w:val="1"/>
           <w:i w:val="0"/>
+          <w:iCs w:val="0"/>
           <w:smallCaps w:val="0"/>
           <w:strike w:val="0"/>
           <w:color w:val="000000"/>
@@ -349,6 +351,7 @@
         <w:rPr>
           <w:rFonts w:ascii="Times New Roman" w:cs="Times New Roman" w:eastAsia="Times New Roman" w:hAnsi="Times New Roman"/>
           <w:b w:val="1"/>
+          <w:bCs w:val="1"/>
           <w:sz w:val="32"/>
           <w:szCs w:val="32"/>
           <w:rtl w:val="0"/>
@@ -381,6 +384,7 @@
         <w:rPr>
           <w:rFonts w:ascii="Times New Roman" w:cs="Times New Roman" w:eastAsia="Times New Roman" w:hAnsi="Times New Roman"/>
           <w:b w:val="1"/>
+          <w:bCs w:val="1"/>
           <w:sz w:val="32"/>
           <w:szCs w:val="32"/>
         </w:rPr>
@@ -393,7 +397,7 @@
     </w:p>
     <w:sdt>
       <w:sdtPr>
-        <w:id w:val="-1164600808"/>
+        <w:id w:val="1352479470"/>
         <w:docPartObj>
           <w:docPartGallery w:val="Table of Contents"/>
           <w:docPartUnique w:val="1"/>
@@ -410,7 +414,9 @@
             <w:rPr>
               <w:rFonts w:ascii="Times New Roman" w:cs="Times New Roman" w:eastAsia="Times New Roman" w:hAnsi="Times New Roman"/>
               <w:b w:val="1"/>
+              <w:bCs w:val="1"/>
               <w:i w:val="0"/>
+              <w:iCs w:val="0"/>
               <w:smallCaps w:val="0"/>
               <w:strike w:val="0"/>
               <w:color w:val="000000"/>
@@ -431,6 +437,7 @@
               <w:rPr>
                 <w:rFonts w:ascii="Times New Roman" w:cs="Times New Roman" w:eastAsia="Times New Roman" w:hAnsi="Times New Roman"/>
                 <w:i w:val="0"/>
+                <w:iCs w:val="0"/>
                 <w:smallCaps w:val="0"/>
                 <w:strike w:val="0"/>
                 <w:color w:val="000000"/>
@@ -462,7 +469,9 @@
             <w:rPr>
               <w:rFonts w:ascii="Times New Roman" w:cs="Times New Roman" w:eastAsia="Times New Roman" w:hAnsi="Times New Roman"/>
               <w:b w:val="1"/>
+              <w:bCs w:val="1"/>
               <w:i w:val="0"/>
+              <w:iCs w:val="0"/>
               <w:smallCaps w:val="0"/>
               <w:strike w:val="0"/>
               <w:color w:val="000000"/>
@@ -478,6 +487,7 @@
               <w:rPr>
                 <w:rFonts w:ascii="Times New Roman" w:cs="Times New Roman" w:eastAsia="Times New Roman" w:hAnsi="Times New Roman"/>
                 <w:i w:val="0"/>
+                <w:iCs w:val="0"/>
                 <w:smallCaps w:val="0"/>
                 <w:strike w:val="0"/>
                 <w:color w:val="000000"/>
@@ -510,6 +520,7 @@
             <w:rPr>
               <w:rFonts w:ascii="Times New Roman" w:cs="Times New Roman" w:eastAsia="Times New Roman" w:hAnsi="Times New Roman"/>
               <w:i w:val="0"/>
+              <w:iCs w:val="0"/>
               <w:smallCaps w:val="0"/>
               <w:strike w:val="0"/>
               <w:color w:val="000000"/>
@@ -525,6 +536,7 @@
               <w:rPr>
                 <w:rFonts w:ascii="Times New Roman" w:cs="Times New Roman" w:eastAsia="Times New Roman" w:hAnsi="Times New Roman"/>
                 <w:i w:val="0"/>
+                <w:iCs w:val="0"/>
                 <w:smallCaps w:val="0"/>
                 <w:strike w:val="0"/>
                 <w:color w:val="000000"/>
@@ -557,6 +569,7 @@
             <w:rPr>
               <w:rFonts w:ascii="Times New Roman" w:cs="Times New Roman" w:eastAsia="Times New Roman" w:hAnsi="Times New Roman"/>
               <w:i w:val="0"/>
+              <w:iCs w:val="0"/>
               <w:smallCaps w:val="0"/>
               <w:strike w:val="0"/>
               <w:color w:val="000000"/>
@@ -572,6 +585,7 @@
               <w:rPr>
                 <w:rFonts w:ascii="Times New Roman" w:cs="Times New Roman" w:eastAsia="Times New Roman" w:hAnsi="Times New Roman"/>
                 <w:i w:val="0"/>
+                <w:iCs w:val="0"/>
                 <w:smallCaps w:val="0"/>
                 <w:strike w:val="0"/>
                 <w:color w:val="000000"/>
@@ -604,6 +618,7 @@
             <w:rPr>
               <w:rFonts w:ascii="Times New Roman" w:cs="Times New Roman" w:eastAsia="Times New Roman" w:hAnsi="Times New Roman"/>
               <w:i w:val="0"/>
+              <w:iCs w:val="0"/>
               <w:smallCaps w:val="0"/>
               <w:strike w:val="0"/>
               <w:color w:val="000000"/>
@@ -619,6 +634,7 @@
               <w:rPr>
                 <w:rFonts w:ascii="Times New Roman" w:cs="Times New Roman" w:eastAsia="Times New Roman" w:hAnsi="Times New Roman"/>
                 <w:i w:val="0"/>
+                <w:iCs w:val="0"/>
                 <w:smallCaps w:val="0"/>
                 <w:strike w:val="0"/>
                 <w:color w:val="000000"/>
@@ -651,6 +667,7 @@
             <w:rPr>
               <w:rFonts w:ascii="Times New Roman" w:cs="Times New Roman" w:eastAsia="Times New Roman" w:hAnsi="Times New Roman"/>
               <w:i w:val="0"/>
+              <w:iCs w:val="0"/>
               <w:smallCaps w:val="0"/>
               <w:strike w:val="0"/>
               <w:color w:val="000000"/>
@@ -666,6 +683,7 @@
               <w:rPr>
                 <w:rFonts w:ascii="Times New Roman" w:cs="Times New Roman" w:eastAsia="Times New Roman" w:hAnsi="Times New Roman"/>
                 <w:i w:val="0"/>
+                <w:iCs w:val="0"/>
                 <w:smallCaps w:val="0"/>
                 <w:strike w:val="0"/>
                 <w:color w:val="000000"/>
@@ -698,6 +716,7 @@
             <w:rPr>
               <w:rFonts w:ascii="Times New Roman" w:cs="Times New Roman" w:eastAsia="Times New Roman" w:hAnsi="Times New Roman"/>
               <w:i w:val="0"/>
+              <w:iCs w:val="0"/>
               <w:smallCaps w:val="0"/>
               <w:strike w:val="0"/>
               <w:color w:val="000000"/>
@@ -713,6 +732,7 @@
               <w:rPr>
                 <w:rFonts w:ascii="Times New Roman" w:cs="Times New Roman" w:eastAsia="Times New Roman" w:hAnsi="Times New Roman"/>
                 <w:i w:val="0"/>
+                <w:iCs w:val="0"/>
                 <w:smallCaps w:val="0"/>
                 <w:strike w:val="0"/>
                 <w:color w:val="000000"/>
@@ -745,6 +765,7 @@
             <w:rPr>
               <w:rFonts w:ascii="Times New Roman" w:cs="Times New Roman" w:eastAsia="Times New Roman" w:hAnsi="Times New Roman"/>
               <w:i w:val="0"/>
+              <w:iCs w:val="0"/>
               <w:smallCaps w:val="0"/>
               <w:strike w:val="0"/>
               <w:color w:val="000000"/>
@@ -760,6 +781,7 @@
               <w:rPr>
                 <w:rFonts w:ascii="Times New Roman" w:cs="Times New Roman" w:eastAsia="Times New Roman" w:hAnsi="Times New Roman"/>
                 <w:i w:val="0"/>
+                <w:iCs w:val="0"/>
                 <w:smallCaps w:val="0"/>
                 <w:strike w:val="0"/>
                 <w:color w:val="000000"/>
@@ -792,6 +814,7 @@
             <w:rPr>
               <w:rFonts w:ascii="Times New Roman" w:cs="Times New Roman" w:eastAsia="Times New Roman" w:hAnsi="Times New Roman"/>
               <w:i w:val="0"/>
+              <w:iCs w:val="0"/>
               <w:smallCaps w:val="0"/>
               <w:strike w:val="0"/>
               <w:color w:val="000000"/>
@@ -807,6 +830,7 @@
               <w:rPr>
                 <w:rFonts w:ascii="Times New Roman" w:cs="Times New Roman" w:eastAsia="Times New Roman" w:hAnsi="Times New Roman"/>
                 <w:i w:val="0"/>
+                <w:iCs w:val="0"/>
                 <w:smallCaps w:val="0"/>
                 <w:strike w:val="0"/>
                 <w:color w:val="000000"/>
@@ -839,6 +863,7 @@
             <w:rPr>
               <w:rFonts w:ascii="Times New Roman" w:cs="Times New Roman" w:eastAsia="Times New Roman" w:hAnsi="Times New Roman"/>
               <w:i w:val="0"/>
+              <w:iCs w:val="0"/>
               <w:smallCaps w:val="0"/>
               <w:strike w:val="0"/>
               <w:color w:val="000000"/>
@@ -854,6 +879,7 @@
               <w:rPr>
                 <w:rFonts w:ascii="Times New Roman" w:cs="Times New Roman" w:eastAsia="Times New Roman" w:hAnsi="Times New Roman"/>
                 <w:i w:val="0"/>
+                <w:iCs w:val="0"/>
                 <w:smallCaps w:val="0"/>
                 <w:strike w:val="0"/>
                 <w:color w:val="000000"/>
@@ -886,6 +912,7 @@
             <w:rPr>
               <w:rFonts w:ascii="Times New Roman" w:cs="Times New Roman" w:eastAsia="Times New Roman" w:hAnsi="Times New Roman"/>
               <w:i w:val="0"/>
+              <w:iCs w:val="0"/>
               <w:smallCaps w:val="0"/>
               <w:strike w:val="0"/>
               <w:color w:val="000000"/>
@@ -901,6 +928,7 @@
               <w:rPr>
                 <w:rFonts w:ascii="Times New Roman" w:cs="Times New Roman" w:eastAsia="Times New Roman" w:hAnsi="Times New Roman"/>
                 <w:i w:val="0"/>
+                <w:iCs w:val="0"/>
                 <w:smallCaps w:val="0"/>
                 <w:strike w:val="0"/>
                 <w:color w:val="000000"/>
@@ -933,6 +961,7 @@
             <w:rPr>
               <w:rFonts w:ascii="Times New Roman" w:cs="Times New Roman" w:eastAsia="Times New Roman" w:hAnsi="Times New Roman"/>
               <w:i w:val="0"/>
+              <w:iCs w:val="0"/>
               <w:smallCaps w:val="0"/>
               <w:strike w:val="0"/>
               <w:color w:val="000000"/>
@@ -948,6 +977,7 @@
               <w:rPr>
                 <w:rFonts w:ascii="Times New Roman" w:cs="Times New Roman" w:eastAsia="Times New Roman" w:hAnsi="Times New Roman"/>
                 <w:i w:val="0"/>
+                <w:iCs w:val="0"/>
                 <w:smallCaps w:val="0"/>
                 <w:strike w:val="0"/>
                 <w:color w:val="000000"/>
@@ -980,6 +1010,7 @@
             <w:rPr>
               <w:rFonts w:ascii="Times New Roman" w:cs="Times New Roman" w:eastAsia="Times New Roman" w:hAnsi="Times New Roman"/>
               <w:i w:val="0"/>
+              <w:iCs w:val="0"/>
               <w:smallCaps w:val="0"/>
               <w:strike w:val="0"/>
               <w:color w:val="000000"/>
@@ -995,6 +1026,7 @@
               <w:rPr>
                 <w:rFonts w:ascii="Times New Roman" w:cs="Times New Roman" w:eastAsia="Times New Roman" w:hAnsi="Times New Roman"/>
                 <w:i w:val="0"/>
+                <w:iCs w:val="0"/>
                 <w:smallCaps w:val="0"/>
                 <w:strike w:val="0"/>
                 <w:color w:val="000000"/>
@@ -1026,7 +1058,9 @@
             <w:rPr>
               <w:rFonts w:ascii="Times New Roman" w:cs="Times New Roman" w:eastAsia="Times New Roman" w:hAnsi="Times New Roman"/>
               <w:b w:val="1"/>
+              <w:bCs w:val="1"/>
               <w:i w:val="0"/>
+              <w:iCs w:val="0"/>
               <w:smallCaps w:val="0"/>
               <w:strike w:val="0"/>
               <w:color w:val="000000"/>
@@ -1042,6 +1076,7 @@
               <w:rPr>
                 <w:rFonts w:ascii="Times New Roman" w:cs="Times New Roman" w:eastAsia="Times New Roman" w:hAnsi="Times New Roman"/>
                 <w:i w:val="0"/>
+                <w:iCs w:val="0"/>
                 <w:smallCaps w:val="0"/>
                 <w:strike w:val="0"/>
                 <w:color w:val="000000"/>
@@ -1102,6 +1137,7 @@
         <w:rPr>
           <w:rFonts w:ascii="Times New Roman" w:cs="Times New Roman" w:eastAsia="Times New Roman" w:hAnsi="Times New Roman"/>
           <w:b w:val="1"/>
+          <w:bCs w:val="1"/>
           <w:color w:val="000000"/>
           <w:sz w:val="36"/>
           <w:szCs w:val="36"/>
@@ -1113,6 +1149,7 @@
         <w:rPr>
           <w:rFonts w:ascii="Times New Roman" w:cs="Times New Roman" w:eastAsia="Times New Roman" w:hAnsi="Times New Roman"/>
           <w:b w:val="1"/>
+          <w:bCs w:val="1"/>
           <w:color w:val="000000"/>
           <w:sz w:val="36"/>
           <w:szCs w:val="36"/>
@@ -1226,6 +1263,7 @@
         <w:rPr>
           <w:rFonts w:ascii="Times New Roman" w:cs="Times New Roman" w:eastAsia="Times New Roman" w:hAnsi="Times New Roman"/>
           <w:b w:val="1"/>
+          <w:bCs w:val="1"/>
           <w:sz w:val="28"/>
           <w:szCs w:val="28"/>
         </w:rPr>
@@ -1234,6 +1272,7 @@
         <w:rPr>
           <w:rFonts w:ascii="Times New Roman" w:cs="Times New Roman" w:eastAsia="Times New Roman" w:hAnsi="Times New Roman"/>
           <w:b w:val="1"/>
+          <w:bCs w:val="1"/>
           <w:sz w:val="28"/>
           <w:szCs w:val="28"/>
           <w:rtl w:val="0"/>
@@ -1270,6 +1309,7 @@
         <w:rPr>
           <w:rFonts w:ascii="Times New Roman" w:cs="Times New Roman" w:eastAsia="Times New Roman" w:hAnsi="Times New Roman"/>
           <w:b w:val="1"/>
+          <w:bCs w:val="1"/>
           <w:sz w:val="28"/>
           <w:szCs w:val="28"/>
         </w:rPr>
@@ -1278,6 +1318,7 @@
         <w:rPr>
           <w:rFonts w:ascii="Times New Roman" w:cs="Times New Roman" w:eastAsia="Times New Roman" w:hAnsi="Times New Roman"/>
           <w:b w:val="1"/>
+          <w:bCs w:val="1"/>
           <w:sz w:val="28"/>
           <w:szCs w:val="28"/>
           <w:rtl w:val="0"/>
@@ -1543,6 +1584,7 @@
         <w:rPr>
           <w:rFonts w:ascii="Times New Roman" w:cs="Times New Roman" w:eastAsia="Times New Roman" w:hAnsi="Times New Roman"/>
           <w:b w:val="1"/>
+          <w:bCs w:val="1"/>
           <w:sz w:val="28"/>
           <w:szCs w:val="28"/>
           <w:highlight w:val="yellow"/>
@@ -1599,6 +1641,7 @@
         <w:rPr>
           <w:rFonts w:ascii="Times New Roman" w:cs="Times New Roman" w:eastAsia="Times New Roman" w:hAnsi="Times New Roman"/>
           <w:b w:val="1"/>
+          <w:bCs w:val="1"/>
           <w:color w:val="000000"/>
           <w:sz w:val="36"/>
           <w:szCs w:val="36"/>
@@ -1610,6 +1653,7 @@
         <w:rPr>
           <w:rFonts w:ascii="Times New Roman" w:cs="Times New Roman" w:eastAsia="Times New Roman" w:hAnsi="Times New Roman"/>
           <w:b w:val="1"/>
+          <w:bCs w:val="1"/>
           <w:color w:val="000000"/>
           <w:sz w:val="36"/>
           <w:szCs w:val="36"/>
@@ -1627,6 +1671,7 @@
         <w:rPr>
           <w:rFonts w:ascii="Times New Roman" w:cs="Times New Roman" w:eastAsia="Times New Roman" w:hAnsi="Times New Roman"/>
           <w:b w:val="1"/>
+          <w:bCs w:val="1"/>
           <w:color w:val="000000"/>
           <w:sz w:val="28"/>
           <w:szCs w:val="28"/>
@@ -1638,6 +1683,7 @@
         <w:rPr>
           <w:rFonts w:ascii="Times New Roman" w:cs="Times New Roman" w:eastAsia="Times New Roman" w:hAnsi="Times New Roman"/>
           <w:b w:val="1"/>
+          <w:bCs w:val="1"/>
           <w:color w:val="000000"/>
           <w:sz w:val="28"/>
           <w:szCs w:val="28"/>
@@ -1801,6 +1847,7 @@
         <w:rPr>
           <w:rFonts w:ascii="Times New Roman" w:cs="Times New Roman" w:eastAsia="Times New Roman" w:hAnsi="Times New Roman"/>
           <w:b w:val="1"/>
+          <w:bCs w:val="1"/>
           <w:color w:val="000000"/>
           <w:sz w:val="28"/>
           <w:szCs w:val="28"/>
@@ -1812,6 +1859,7 @@
         <w:rPr>
           <w:rFonts w:ascii="Times New Roman" w:cs="Times New Roman" w:eastAsia="Times New Roman" w:hAnsi="Times New Roman"/>
           <w:b w:val="1"/>
+          <w:bCs w:val="1"/>
           <w:color w:val="000000"/>
           <w:sz w:val="28"/>
           <w:szCs w:val="28"/>
@@ -1845,6 +1893,7 @@
         <w:rPr>
           <w:rFonts w:ascii="Times New Roman" w:cs="Times New Roman" w:eastAsia="Times New Roman" w:hAnsi="Times New Roman"/>
           <w:i w:val="1"/>
+          <w:iCs w:val="1"/>
           <w:sz w:val="28"/>
           <w:szCs w:val="28"/>
           <w:rtl w:val="0"/>
@@ -1900,12 +1949,12 @@
           <wp:inline distB="114300" distT="114300" distL="114300" distR="114300">
             <wp:extent cx="6119820" cy="1117600"/>
             <wp:effectExtent b="0" l="0" r="0" t="0"/>
-            <wp:docPr id="28" name="image21.png"/>
+            <wp:docPr id="28" name="image23.png"/>
             <a:graphic>
               <a:graphicData uri="http://schemas.openxmlformats.org/drawingml/2006/picture">
                 <pic:pic>
                   <pic:nvPicPr>
-                    <pic:cNvPr id="0" name="image21.png"/>
+                    <pic:cNvPr id="0" name="image23.png"/>
                     <pic:cNvPicPr preferRelativeResize="0"/>
                   </pic:nvPicPr>
                   <pic:blipFill>
@@ -1959,6 +2008,7 @@
         <w:rPr>
           <w:rFonts w:ascii="Times New Roman" w:cs="Times New Roman" w:eastAsia="Times New Roman" w:hAnsi="Times New Roman"/>
           <w:i w:val="1"/>
+          <w:iCs w:val="1"/>
           <w:sz w:val="28"/>
           <w:szCs w:val="28"/>
           <w:rtl w:val="0"/>
@@ -1996,6 +2046,7 @@
         <w:rPr>
           <w:rFonts w:ascii="Times New Roman" w:cs="Times New Roman" w:eastAsia="Times New Roman" w:hAnsi="Times New Roman"/>
           <w:i w:val="1"/>
+          <w:iCs w:val="1"/>
           <w:sz w:val="28"/>
           <w:szCs w:val="28"/>
           <w:rtl w:val="0"/>
@@ -2015,6 +2066,7 @@
         <w:rPr>
           <w:rFonts w:ascii="Times New Roman" w:cs="Times New Roman" w:eastAsia="Times New Roman" w:hAnsi="Times New Roman"/>
           <w:i w:val="1"/>
+          <w:iCs w:val="1"/>
           <w:sz w:val="28"/>
           <w:szCs w:val="28"/>
           <w:rtl w:val="0"/>
@@ -2128,12 +2180,12 @@
           <wp:inline distB="114300" distT="114300" distL="114300" distR="114300">
             <wp:extent cx="6119820" cy="3200400"/>
             <wp:effectExtent b="0" l="0" r="0" t="0"/>
-            <wp:docPr id="17" name="image28.png"/>
+            <wp:docPr id="17" name="image9.png"/>
             <a:graphic>
               <a:graphicData uri="http://schemas.openxmlformats.org/drawingml/2006/picture">
                 <pic:pic>
                   <pic:nvPicPr>
-                    <pic:cNvPr id="0" name="image28.png"/>
+                    <pic:cNvPr id="0" name="image9.png"/>
                     <pic:cNvPicPr preferRelativeResize="0"/>
                   </pic:nvPicPr>
                   <pic:blipFill>
@@ -2215,6 +2267,7 @@
         <w:rPr>
           <w:rFonts w:ascii="Times New Roman" w:cs="Times New Roman" w:eastAsia="Times New Roman" w:hAnsi="Times New Roman"/>
           <w:b w:val="1"/>
+          <w:bCs w:val="1"/>
           <w:color w:val="000000"/>
           <w:sz w:val="28"/>
           <w:szCs w:val="28"/>
@@ -2226,6 +2279,7 @@
         <w:rPr>
           <w:rFonts w:ascii="Times New Roman" w:cs="Times New Roman" w:eastAsia="Times New Roman" w:hAnsi="Times New Roman"/>
           <w:b w:val="1"/>
+          <w:bCs w:val="1"/>
           <w:color w:val="000000"/>
           <w:sz w:val="28"/>
           <w:szCs w:val="28"/>
@@ -2258,6 +2312,7 @@
         <w:rPr>
           <w:rFonts w:ascii="Times New Roman" w:cs="Times New Roman" w:eastAsia="Times New Roman" w:hAnsi="Times New Roman"/>
           <w:i w:val="1"/>
+          <w:iCs w:val="1"/>
           <w:sz w:val="28"/>
           <w:szCs w:val="28"/>
           <w:rtl w:val="0"/>
@@ -2277,6 +2332,7 @@
         <w:rPr>
           <w:rFonts w:ascii="Times New Roman" w:cs="Times New Roman" w:eastAsia="Times New Roman" w:hAnsi="Times New Roman"/>
           <w:i w:val="1"/>
+          <w:iCs w:val="1"/>
           <w:sz w:val="28"/>
           <w:szCs w:val="28"/>
           <w:rtl w:val="0"/>
@@ -2296,6 +2352,7 @@
         <w:rPr>
           <w:rFonts w:ascii="Times New Roman" w:cs="Times New Roman" w:eastAsia="Times New Roman" w:hAnsi="Times New Roman"/>
           <w:i w:val="1"/>
+          <w:iCs w:val="1"/>
           <w:sz w:val="28"/>
           <w:szCs w:val="28"/>
           <w:rtl w:val="0"/>
@@ -2315,6 +2372,7 @@
         <w:rPr>
           <w:rFonts w:ascii="Times New Roman" w:cs="Times New Roman" w:eastAsia="Times New Roman" w:hAnsi="Times New Roman"/>
           <w:i w:val="1"/>
+          <w:iCs w:val="1"/>
           <w:sz w:val="28"/>
           <w:szCs w:val="28"/>
           <w:rtl w:val="0"/>
@@ -2369,12 +2427,12 @@
           <wp:inline distB="114300" distT="114300" distL="114300" distR="114300">
             <wp:extent cx="3544467" cy="1731872"/>
             <wp:effectExtent b="0" l="0" r="0" t="0"/>
-            <wp:docPr id="3" name="image6.png"/>
+            <wp:docPr id="3" name="image11.png"/>
             <a:graphic>
               <a:graphicData uri="http://schemas.openxmlformats.org/drawingml/2006/picture">
                 <pic:pic>
                   <pic:nvPicPr>
-                    <pic:cNvPr id="0" name="image6.png"/>
+                    <pic:cNvPr id="0" name="image11.png"/>
                     <pic:cNvPicPr preferRelativeResize="0"/>
                   </pic:nvPicPr>
                   <pic:blipFill>
@@ -2501,12 +2559,12 @@
           <wp:inline distB="114300" distT="114300" distL="114300" distR="114300">
             <wp:extent cx="4432455" cy="3282317"/>
             <wp:effectExtent b="0" l="0" r="0" t="0"/>
-            <wp:docPr id="13" name="image13.png"/>
+            <wp:docPr id="13" name="image20.png"/>
             <a:graphic>
               <a:graphicData uri="http://schemas.openxmlformats.org/drawingml/2006/picture">
                 <pic:pic>
                   <pic:nvPicPr>
-                    <pic:cNvPr id="0" name="image13.png"/>
+                    <pic:cNvPr id="0" name="image20.png"/>
                     <pic:cNvPicPr preferRelativeResize="0"/>
                   </pic:nvPicPr>
                   <pic:blipFill>
@@ -2655,12 +2713,12 @@
           <wp:inline distB="114300" distT="114300" distL="114300" distR="114300">
             <wp:extent cx="4514850" cy="1504950"/>
             <wp:effectExtent b="0" l="0" r="0" t="0"/>
-            <wp:docPr id="23" name="image22.png"/>
+            <wp:docPr id="23" name="image19.png"/>
             <a:graphic>
               <a:graphicData uri="http://schemas.openxmlformats.org/drawingml/2006/picture">
                 <pic:pic>
                   <pic:nvPicPr>
-                    <pic:cNvPr id="0" name="image22.png"/>
+                    <pic:cNvPr id="0" name="image19.png"/>
                     <pic:cNvPicPr preferRelativeResize="0"/>
                   </pic:nvPicPr>
                   <pic:blipFill>
@@ -2737,6 +2795,7 @@
         <w:rPr>
           <w:rFonts w:ascii="Times New Roman" w:cs="Times New Roman" w:eastAsia="Times New Roman" w:hAnsi="Times New Roman"/>
           <w:b w:val="1"/>
+          <w:bCs w:val="1"/>
           <w:color w:val="000000"/>
           <w:sz w:val="28"/>
           <w:szCs w:val="28"/>
@@ -2748,6 +2807,7 @@
         <w:rPr>
           <w:rFonts w:ascii="Times New Roman" w:cs="Times New Roman" w:eastAsia="Times New Roman" w:hAnsi="Times New Roman"/>
           <w:b w:val="1"/>
+          <w:bCs w:val="1"/>
           <w:color w:val="000000"/>
           <w:sz w:val="28"/>
           <w:szCs w:val="28"/>
@@ -2780,6 +2840,7 @@
         <w:rPr>
           <w:rFonts w:ascii="Times New Roman" w:cs="Times New Roman" w:eastAsia="Times New Roman" w:hAnsi="Times New Roman"/>
           <w:i w:val="1"/>
+          <w:iCs w:val="1"/>
           <w:sz w:val="28"/>
           <w:szCs w:val="28"/>
           <w:rtl w:val="0"/>
@@ -2799,6 +2860,7 @@
         <w:rPr>
           <w:rFonts w:ascii="Times New Roman" w:cs="Times New Roman" w:eastAsia="Times New Roman" w:hAnsi="Times New Roman"/>
           <w:i w:val="1"/>
+          <w:iCs w:val="1"/>
           <w:sz w:val="28"/>
           <w:szCs w:val="28"/>
           <w:rtl w:val="0"/>
@@ -2853,12 +2915,12 @@
           <wp:inline distB="114300" distT="114300" distL="114300" distR="114300">
             <wp:extent cx="5413528" cy="2603701"/>
             <wp:effectExtent b="0" l="0" r="0" t="0"/>
-            <wp:docPr id="6" name="image14.png"/>
+            <wp:docPr id="6" name="image6.png"/>
             <a:graphic>
               <a:graphicData uri="http://schemas.openxmlformats.org/drawingml/2006/picture">
                 <pic:pic>
                   <pic:nvPicPr>
-                    <pic:cNvPr id="0" name="image14.png"/>
+                    <pic:cNvPr id="0" name="image6.png"/>
                     <pic:cNvPicPr preferRelativeResize="0"/>
                   </pic:nvPicPr>
                   <pic:blipFill>
@@ -2912,6 +2974,7 @@
         <w:rPr>
           <w:rFonts w:ascii="Times New Roman" w:cs="Times New Roman" w:eastAsia="Times New Roman" w:hAnsi="Times New Roman"/>
           <w:i w:val="1"/>
+          <w:iCs w:val="1"/>
           <w:sz w:val="28"/>
           <w:szCs w:val="28"/>
           <w:rtl w:val="0"/>
@@ -2970,6 +3033,7 @@
         <w:rPr>
           <w:rFonts w:ascii="Times New Roman" w:cs="Times New Roman" w:eastAsia="Times New Roman" w:hAnsi="Times New Roman"/>
           <w:i w:val="1"/>
+          <w:iCs w:val="1"/>
           <w:sz w:val="28"/>
           <w:szCs w:val="28"/>
           <w:rtl w:val="0"/>
@@ -2989,6 +3053,7 @@
         <w:rPr>
           <w:rFonts w:ascii="Times New Roman" w:cs="Times New Roman" w:eastAsia="Times New Roman" w:hAnsi="Times New Roman"/>
           <w:i w:val="1"/>
+          <w:iCs w:val="1"/>
           <w:sz w:val="28"/>
           <w:szCs w:val="28"/>
           <w:rtl w:val="0"/>
@@ -3043,12 +3108,12 @@
           <wp:inline distB="114300" distT="114300" distL="114300" distR="114300">
             <wp:extent cx="4772025" cy="2000250"/>
             <wp:effectExtent b="0" l="0" r="0" t="0"/>
-            <wp:docPr id="20" name="image1.png"/>
+            <wp:docPr id="20" name="image2.png"/>
             <a:graphic>
               <a:graphicData uri="http://schemas.openxmlformats.org/drawingml/2006/picture">
                 <pic:pic>
                   <pic:nvPicPr>
-                    <pic:cNvPr id="0" name="image1.png"/>
+                    <pic:cNvPr id="0" name="image2.png"/>
                     <pic:cNvPicPr preferRelativeResize="0"/>
                   </pic:nvPicPr>
                   <pic:blipFill>
@@ -3140,6 +3205,7 @@
         <w:rPr>
           <w:rFonts w:ascii="Times New Roman" w:cs="Times New Roman" w:eastAsia="Times New Roman" w:hAnsi="Times New Roman"/>
           <w:i w:val="1"/>
+          <w:iCs w:val="1"/>
           <w:sz w:val="28"/>
           <w:szCs w:val="28"/>
           <w:rtl w:val="0"/>
@@ -3194,12 +3260,12 @@
           <wp:inline distB="114300" distT="114300" distL="114300" distR="114300">
             <wp:extent cx="4084794" cy="2708476"/>
             <wp:effectExtent b="0" l="0" r="0" t="0"/>
-            <wp:docPr id="10" name="image4.png"/>
+            <wp:docPr id="10" name="image15.png"/>
             <a:graphic>
               <a:graphicData uri="http://schemas.openxmlformats.org/drawingml/2006/picture">
                 <pic:pic>
                   <pic:nvPicPr>
-                    <pic:cNvPr id="0" name="image4.png"/>
+                    <pic:cNvPr id="0" name="image15.png"/>
                     <pic:cNvPicPr preferRelativeResize="0"/>
                   </pic:nvPicPr>
                   <pic:blipFill>
@@ -3237,6 +3303,7 @@
         <w:rPr>
           <w:rFonts w:ascii="Times New Roman" w:cs="Times New Roman" w:eastAsia="Times New Roman" w:hAnsi="Times New Roman"/>
           <w:i w:val="1"/>
+          <w:iCs w:val="1"/>
           <w:sz w:val="28"/>
           <w:szCs w:val="28"/>
         </w:rPr>
@@ -3254,6 +3321,7 @@
         <w:rPr>
           <w:rFonts w:ascii="Times New Roman" w:cs="Times New Roman" w:eastAsia="Times New Roman" w:hAnsi="Times New Roman"/>
           <w:i w:val="1"/>
+          <w:iCs w:val="1"/>
           <w:sz w:val="28"/>
           <w:szCs w:val="28"/>
           <w:rtl w:val="0"/>
@@ -3292,6 +3360,7 @@
         <w:rPr>
           <w:rFonts w:ascii="Times New Roman" w:cs="Times New Roman" w:eastAsia="Times New Roman" w:hAnsi="Times New Roman"/>
           <w:b w:val="1"/>
+          <w:bCs w:val="1"/>
           <w:color w:val="000000"/>
           <w:sz w:val="28"/>
           <w:szCs w:val="28"/>
@@ -3303,6 +3372,7 @@
         <w:rPr>
           <w:rFonts w:ascii="Times New Roman" w:cs="Times New Roman" w:eastAsia="Times New Roman" w:hAnsi="Times New Roman"/>
           <w:b w:val="1"/>
+          <w:bCs w:val="1"/>
           <w:color w:val="000000"/>
           <w:sz w:val="28"/>
           <w:szCs w:val="28"/>
@@ -3335,6 +3405,7 @@
         <w:rPr>
           <w:rFonts w:ascii="Times New Roman" w:cs="Times New Roman" w:eastAsia="Times New Roman" w:hAnsi="Times New Roman"/>
           <w:i w:val="1"/>
+          <w:iCs w:val="1"/>
           <w:sz w:val="28"/>
           <w:szCs w:val="28"/>
           <w:rtl w:val="0"/>
@@ -3354,6 +3425,7 @@
         <w:rPr>
           <w:rFonts w:ascii="Times New Roman" w:cs="Times New Roman" w:eastAsia="Times New Roman" w:hAnsi="Times New Roman"/>
           <w:i w:val="1"/>
+          <w:iCs w:val="1"/>
           <w:sz w:val="28"/>
           <w:szCs w:val="28"/>
           <w:rtl w:val="0"/>
@@ -3408,12 +3480,12 @@
           <wp:inline distB="114300" distT="114300" distL="114300" distR="114300">
             <wp:extent cx="5248275" cy="1114425"/>
             <wp:effectExtent b="0" l="0" r="0" t="0"/>
-            <wp:docPr id="15" name="image7.png"/>
+            <wp:docPr id="15" name="image5.png"/>
             <a:graphic>
               <a:graphicData uri="http://schemas.openxmlformats.org/drawingml/2006/picture">
                 <pic:pic>
                   <pic:nvPicPr>
-                    <pic:cNvPr id="0" name="image7.png"/>
+                    <pic:cNvPr id="0" name="image5.png"/>
                     <pic:cNvPicPr preferRelativeResize="0"/>
                   </pic:nvPicPr>
                   <pic:blipFill>
@@ -3540,12 +3612,12 @@
           <wp:inline distB="114300" distT="114300" distL="114300" distR="114300">
             <wp:extent cx="2870355" cy="2625026"/>
             <wp:effectExtent b="0" l="0" r="0" t="0"/>
-            <wp:docPr id="8" name="image10.png"/>
+            <wp:docPr id="8" name="image12.png"/>
             <a:graphic>
               <a:graphicData uri="http://schemas.openxmlformats.org/drawingml/2006/picture">
                 <pic:pic>
                   <pic:nvPicPr>
-                    <pic:cNvPr id="0" name="image10.png"/>
+                    <pic:cNvPr id="0" name="image12.png"/>
                     <pic:cNvPicPr preferRelativeResize="0"/>
                   </pic:nvPicPr>
                   <pic:blipFill>
@@ -3716,12 +3788,12 @@
           <wp:inline distB="114300" distT="114300" distL="114300" distR="114300">
             <wp:extent cx="2945922" cy="3361372"/>
             <wp:effectExtent b="0" l="0" r="0" t="0"/>
-            <wp:docPr id="25" name="image23.png"/>
+            <wp:docPr id="25" name="image26.png"/>
             <a:graphic>
               <a:graphicData uri="http://schemas.openxmlformats.org/drawingml/2006/picture">
                 <pic:pic>
                   <pic:nvPicPr>
-                    <pic:cNvPr id="0" name="image23.png"/>
+                    <pic:cNvPr id="0" name="image26.png"/>
                     <pic:cNvPicPr preferRelativeResize="0"/>
                   </pic:nvPicPr>
                   <pic:blipFill>
@@ -3810,12 +3882,12 @@
           <wp:inline distB="114300" distT="114300" distL="114300" distR="114300">
             <wp:extent cx="6119820" cy="1270000"/>
             <wp:effectExtent b="0" l="0" r="0" t="0"/>
-            <wp:docPr id="1" name="image5.png"/>
+            <wp:docPr id="1" name="image3.png"/>
             <a:graphic>
               <a:graphicData uri="http://schemas.openxmlformats.org/drawingml/2006/picture">
                 <pic:pic>
                   <pic:nvPicPr>
-                    <pic:cNvPr id="0" name="image5.png"/>
+                    <pic:cNvPr id="0" name="image3.png"/>
                     <pic:cNvPicPr preferRelativeResize="0"/>
                   </pic:nvPicPr>
                   <pic:blipFill>
@@ -3897,6 +3969,7 @@
         <w:rPr>
           <w:rFonts w:ascii="Times New Roman" w:cs="Times New Roman" w:eastAsia="Times New Roman" w:hAnsi="Times New Roman"/>
           <w:b w:val="1"/>
+          <w:bCs w:val="1"/>
           <w:color w:val="000000"/>
           <w:sz w:val="28"/>
           <w:szCs w:val="28"/>
@@ -3908,6 +3981,7 @@
         <w:rPr>
           <w:rFonts w:ascii="Times New Roman" w:cs="Times New Roman" w:eastAsia="Times New Roman" w:hAnsi="Times New Roman"/>
           <w:b w:val="1"/>
+          <w:bCs w:val="1"/>
           <w:color w:val="000000"/>
           <w:sz w:val="28"/>
           <w:szCs w:val="28"/>
@@ -3940,6 +4014,7 @@
         <w:rPr>
           <w:rFonts w:ascii="Times New Roman" w:cs="Times New Roman" w:eastAsia="Times New Roman" w:hAnsi="Times New Roman"/>
           <w:i w:val="1"/>
+          <w:iCs w:val="1"/>
           <w:sz w:val="28"/>
           <w:szCs w:val="28"/>
           <w:rtl w:val="0"/>
@@ -3994,12 +4069,12 @@
           <wp:inline distB="114300" distT="114300" distL="114300" distR="114300">
             <wp:extent cx="6119820" cy="2032000"/>
             <wp:effectExtent b="0" l="0" r="0" t="0"/>
-            <wp:docPr id="18" name="image3.png"/>
+            <wp:docPr id="18" name="image18.png"/>
             <a:graphic>
               <a:graphicData uri="http://schemas.openxmlformats.org/drawingml/2006/picture">
                 <pic:pic>
                   <pic:nvPicPr>
-                    <pic:cNvPr id="0" name="image3.png"/>
+                    <pic:cNvPr id="0" name="image18.png"/>
                     <pic:cNvPicPr preferRelativeResize="0"/>
                   </pic:nvPicPr>
                   <pic:blipFill>
@@ -4091,6 +4166,7 @@
         <w:rPr>
           <w:rFonts w:ascii="Times New Roman" w:cs="Times New Roman" w:eastAsia="Times New Roman" w:hAnsi="Times New Roman"/>
           <w:i w:val="1"/>
+          <w:iCs w:val="1"/>
           <w:sz w:val="28"/>
           <w:szCs w:val="28"/>
           <w:rtl w:val="0"/>
@@ -4145,12 +4221,12 @@
           <wp:inline distB="114300" distT="114300" distL="114300" distR="114300">
             <wp:extent cx="3479955" cy="2012624"/>
             <wp:effectExtent b="0" l="0" r="0" t="0"/>
-            <wp:docPr id="27" name="image19.png"/>
+            <wp:docPr id="27" name="image28.png"/>
             <a:graphic>
               <a:graphicData uri="http://schemas.openxmlformats.org/drawingml/2006/picture">
                 <pic:pic>
                   <pic:nvPicPr>
-                    <pic:cNvPr id="0" name="image19.png"/>
+                    <pic:cNvPr id="0" name="image28.png"/>
                     <pic:cNvPicPr preferRelativeResize="0"/>
                   </pic:nvPicPr>
                   <pic:blipFill>
@@ -4299,12 +4375,12 @@
           <wp:inline distB="114300" distT="114300" distL="114300" distR="114300">
             <wp:extent cx="4344353" cy="2722821"/>
             <wp:effectExtent b="0" l="0" r="0" t="0"/>
-            <wp:docPr id="22" name="image25.png"/>
+            <wp:docPr id="22" name="image17.png"/>
             <a:graphic>
               <a:graphicData uri="http://schemas.openxmlformats.org/drawingml/2006/picture">
                 <pic:pic>
                   <pic:nvPicPr>
-                    <pic:cNvPr id="0" name="image25.png"/>
+                    <pic:cNvPr id="0" name="image17.png"/>
                     <pic:cNvPicPr preferRelativeResize="0"/>
                   </pic:nvPicPr>
                   <pic:blipFill>
@@ -4393,12 +4469,12 @@
           <wp:inline distB="114300" distT="114300" distL="114300" distR="114300">
             <wp:extent cx="4355194" cy="2458687"/>
             <wp:effectExtent b="0" l="0" r="0" t="0"/>
-            <wp:docPr id="14" name="image17.png"/>
+            <wp:docPr id="14" name="image16.png"/>
             <a:graphic>
               <a:graphicData uri="http://schemas.openxmlformats.org/drawingml/2006/picture">
                 <pic:pic>
                   <pic:nvPicPr>
-                    <pic:cNvPr id="0" name="image17.png"/>
+                    <pic:cNvPr id="0" name="image16.png"/>
                     <pic:cNvPicPr preferRelativeResize="0"/>
                   </pic:nvPicPr>
                   <pic:blipFill>
@@ -4480,6 +4556,7 @@
         <w:rPr>
           <w:rFonts w:ascii="Times New Roman" w:cs="Times New Roman" w:eastAsia="Times New Roman" w:hAnsi="Times New Roman"/>
           <w:b w:val="1"/>
+          <w:bCs w:val="1"/>
           <w:color w:val="000000"/>
           <w:sz w:val="28"/>
           <w:szCs w:val="28"/>
@@ -4491,6 +4568,7 @@
         <w:rPr>
           <w:rFonts w:ascii="Times New Roman" w:cs="Times New Roman" w:eastAsia="Times New Roman" w:hAnsi="Times New Roman"/>
           <w:b w:val="1"/>
+          <w:bCs w:val="1"/>
           <w:color w:val="000000"/>
           <w:sz w:val="28"/>
           <w:szCs w:val="28"/>
@@ -4523,6 +4601,7 @@
         <w:rPr>
           <w:rFonts w:ascii="Times New Roman" w:cs="Times New Roman" w:eastAsia="Times New Roman" w:hAnsi="Times New Roman"/>
           <w:i w:val="1"/>
+          <w:iCs w:val="1"/>
           <w:sz w:val="28"/>
           <w:szCs w:val="28"/>
           <w:rtl w:val="0"/>
@@ -4542,6 +4621,7 @@
         <w:rPr>
           <w:rFonts w:ascii="Times New Roman" w:cs="Times New Roman" w:eastAsia="Times New Roman" w:hAnsi="Times New Roman"/>
           <w:i w:val="1"/>
+          <w:iCs w:val="1"/>
           <w:sz w:val="28"/>
           <w:szCs w:val="28"/>
           <w:rtl w:val="0"/>
@@ -4561,6 +4641,7 @@
         <w:rPr>
           <w:rFonts w:ascii="Times New Roman" w:cs="Times New Roman" w:eastAsia="Times New Roman" w:hAnsi="Times New Roman"/>
           <w:i w:val="1"/>
+          <w:iCs w:val="1"/>
           <w:sz w:val="28"/>
           <w:szCs w:val="28"/>
           <w:rtl w:val="0"/>
@@ -4580,6 +4661,7 @@
         <w:rPr>
           <w:rFonts w:ascii="Times New Roman" w:cs="Times New Roman" w:eastAsia="Times New Roman" w:hAnsi="Times New Roman"/>
           <w:i w:val="1"/>
+          <w:iCs w:val="1"/>
           <w:sz w:val="28"/>
           <w:szCs w:val="28"/>
           <w:rtl w:val="0"/>
@@ -4634,12 +4716,12 @@
           <wp:inline distB="114300" distT="114300" distL="114300" distR="114300">
             <wp:extent cx="3632329" cy="6887632"/>
             <wp:effectExtent b="0" l="0" r="0" t="0"/>
-            <wp:docPr id="9" name="image12.png"/>
+            <wp:docPr id="9" name="image13.png"/>
             <a:graphic>
               <a:graphicData uri="http://schemas.openxmlformats.org/drawingml/2006/picture">
                 <pic:pic>
                   <pic:nvPicPr>
-                    <pic:cNvPr id="0" name="image12.png"/>
+                    <pic:cNvPr id="0" name="image13.png"/>
                     <pic:cNvPicPr preferRelativeResize="0"/>
                   </pic:nvPicPr>
                   <pic:blipFill>
@@ -4749,12 +4831,12 @@
           <wp:inline distB="114300" distT="114300" distL="114300" distR="114300">
             <wp:extent cx="6119820" cy="469900"/>
             <wp:effectExtent b="0" l="0" r="0" t="0"/>
-            <wp:docPr id="2" name="image2.png"/>
+            <wp:docPr id="2" name="image1.png"/>
             <a:graphic>
               <a:graphicData uri="http://schemas.openxmlformats.org/drawingml/2006/picture">
                 <pic:pic>
                   <pic:nvPicPr>
-                    <pic:cNvPr id="0" name="image2.png"/>
+                    <pic:cNvPr id="0" name="image1.png"/>
                     <pic:cNvPicPr preferRelativeResize="0"/>
                   </pic:nvPicPr>
                   <pic:blipFill>
@@ -4894,12 +4976,12 @@
           <wp:inline distB="114300" distT="114300" distL="114300" distR="114300">
             <wp:extent cx="3798172" cy="2439767"/>
             <wp:effectExtent b="0" l="0" r="0" t="0"/>
-            <wp:docPr id="19" name="image9.png"/>
+            <wp:docPr id="19" name="image7.png"/>
             <a:graphic>
               <a:graphicData uri="http://schemas.openxmlformats.org/drawingml/2006/picture">
                 <pic:pic>
                   <pic:nvPicPr>
-                    <pic:cNvPr id="0" name="image9.png"/>
+                    <pic:cNvPr id="0" name="image7.png"/>
                     <pic:cNvPicPr preferRelativeResize="0"/>
                   </pic:nvPicPr>
                   <pic:blipFill>
@@ -5026,12 +5108,12 @@
           <wp:inline distB="114300" distT="114300" distL="114300" distR="114300">
             <wp:extent cx="3344228" cy="2150407"/>
             <wp:effectExtent b="0" l="0" r="0" t="0"/>
-            <wp:docPr id="4" name="image16.png"/>
+            <wp:docPr id="4" name="image4.png"/>
             <a:graphic>
               <a:graphicData uri="http://schemas.openxmlformats.org/drawingml/2006/picture">
                 <pic:pic>
                   <pic:nvPicPr>
-                    <pic:cNvPr id="0" name="image16.png"/>
+                    <pic:cNvPr id="0" name="image4.png"/>
                     <pic:cNvPicPr preferRelativeResize="0"/>
                   </pic:nvPicPr>
                   <pic:blipFill>
@@ -5113,6 +5195,7 @@
         <w:rPr>
           <w:rFonts w:ascii="Times New Roman" w:cs="Times New Roman" w:eastAsia="Times New Roman" w:hAnsi="Times New Roman"/>
           <w:b w:val="1"/>
+          <w:bCs w:val="1"/>
           <w:color w:val="000000"/>
           <w:sz w:val="28"/>
           <w:szCs w:val="28"/>
@@ -5124,6 +5207,7 @@
         <w:rPr>
           <w:rFonts w:ascii="Times New Roman" w:cs="Times New Roman" w:eastAsia="Times New Roman" w:hAnsi="Times New Roman"/>
           <w:b w:val="1"/>
+          <w:bCs w:val="1"/>
           <w:color w:val="000000"/>
           <w:sz w:val="28"/>
           <w:szCs w:val="28"/>
@@ -5213,12 +5297,12 @@
           <wp:inline distB="114300" distT="114300" distL="114300" distR="114300">
             <wp:extent cx="6119820" cy="1765300"/>
             <wp:effectExtent b="0" l="0" r="0" t="0"/>
-            <wp:docPr id="16" name="image20.png"/>
+            <wp:docPr id="16" name="image22.png"/>
             <a:graphic>
               <a:graphicData uri="http://schemas.openxmlformats.org/drawingml/2006/picture">
                 <pic:pic>
                   <pic:nvPicPr>
-                    <pic:cNvPr id="0" name="image20.png"/>
+                    <pic:cNvPr id="0" name="image22.png"/>
                     <pic:cNvPicPr preferRelativeResize="0"/>
                   </pic:nvPicPr>
                   <pic:blipFill>
@@ -5295,6 +5379,7 @@
         <w:rPr>
           <w:rFonts w:ascii="Times New Roman" w:cs="Times New Roman" w:eastAsia="Times New Roman" w:hAnsi="Times New Roman"/>
           <w:b w:val="1"/>
+          <w:bCs w:val="1"/>
           <w:color w:val="000000"/>
           <w:sz w:val="28"/>
           <w:szCs w:val="28"/>
@@ -5306,6 +5391,7 @@
         <w:rPr>
           <w:rFonts w:ascii="Times New Roman" w:cs="Times New Roman" w:eastAsia="Times New Roman" w:hAnsi="Times New Roman"/>
           <w:b w:val="1"/>
+          <w:bCs w:val="1"/>
           <w:color w:val="000000"/>
           <w:sz w:val="28"/>
           <w:szCs w:val="28"/>
@@ -5373,12 +5459,12 @@
           <wp:inline distB="114300" distT="114300" distL="114300" distR="114300">
             <wp:extent cx="5328989" cy="2787851"/>
             <wp:effectExtent b="0" l="0" r="0" t="0"/>
-            <wp:docPr id="24" name="image26.png"/>
+            <wp:docPr id="24" name="image27.png"/>
             <a:graphic>
               <a:graphicData uri="http://schemas.openxmlformats.org/drawingml/2006/picture">
                 <pic:pic>
                   <pic:nvPicPr>
-                    <pic:cNvPr id="0" name="image26.png"/>
+                    <pic:cNvPr id="0" name="image27.png"/>
                     <pic:cNvPicPr preferRelativeResize="0"/>
                   </pic:nvPicPr>
                   <pic:blipFill>
@@ -5467,12 +5553,12 @@
           <wp:inline distB="114300" distT="114300" distL="114300" distR="114300">
             <wp:extent cx="4020503" cy="3511578"/>
             <wp:effectExtent b="0" l="0" r="0" t="0"/>
-            <wp:docPr id="7" name="image11.png"/>
+            <wp:docPr id="7" name="image14.png"/>
             <a:graphic>
               <a:graphicData uri="http://schemas.openxmlformats.org/drawingml/2006/picture">
                 <pic:pic>
                   <pic:nvPicPr>
-                    <pic:cNvPr id="0" name="image11.png"/>
+                    <pic:cNvPr id="0" name="image14.png"/>
                     <pic:cNvPicPr preferRelativeResize="0"/>
                   </pic:nvPicPr>
                   <pic:blipFill>
@@ -5554,6 +5640,7 @@
         <w:rPr>
           <w:rFonts w:ascii="Times New Roman" w:cs="Times New Roman" w:eastAsia="Times New Roman" w:hAnsi="Times New Roman"/>
           <w:b w:val="1"/>
+          <w:bCs w:val="1"/>
           <w:color w:val="000000"/>
           <w:sz w:val="28"/>
           <w:szCs w:val="28"/>
@@ -5565,6 +5652,7 @@
         <w:rPr>
           <w:rFonts w:ascii="Times New Roman" w:cs="Times New Roman" w:eastAsia="Times New Roman" w:hAnsi="Times New Roman"/>
           <w:b w:val="1"/>
+          <w:bCs w:val="1"/>
           <w:color w:val="000000"/>
           <w:sz w:val="28"/>
           <w:szCs w:val="28"/>
@@ -5597,6 +5685,7 @@
         <w:rPr>
           <w:rFonts w:ascii="Times New Roman" w:cs="Times New Roman" w:eastAsia="Times New Roman" w:hAnsi="Times New Roman"/>
           <w:i w:val="1"/>
+          <w:iCs w:val="1"/>
           <w:sz w:val="28"/>
           <w:szCs w:val="28"/>
           <w:rtl w:val="0"/>
@@ -5651,12 +5740,12 @@
           <wp:inline distB="114300" distT="114300" distL="114300" distR="114300">
             <wp:extent cx="6119820" cy="1536700"/>
             <wp:effectExtent b="0" l="0" r="0" t="0"/>
-            <wp:docPr id="12" name="image18.png"/>
+            <wp:docPr id="12" name="image25.png"/>
             <a:graphic>
               <a:graphicData uri="http://schemas.openxmlformats.org/drawingml/2006/picture">
                 <pic:pic>
                   <pic:nvPicPr>
-                    <pic:cNvPr id="0" name="image18.png"/>
+                    <pic:cNvPr id="0" name="image25.png"/>
                     <pic:cNvPicPr preferRelativeResize="0"/>
                   </pic:nvPicPr>
                   <pic:blipFill>
@@ -5745,12 +5834,12 @@
           <wp:inline distB="114300" distT="114300" distL="114300" distR="114300">
             <wp:extent cx="2991803" cy="2458888"/>
             <wp:effectExtent b="0" l="0" r="0" t="0"/>
-            <wp:docPr id="21" name="image27.png"/>
+            <wp:docPr id="21" name="image21.png"/>
             <a:graphic>
               <a:graphicData uri="http://schemas.openxmlformats.org/drawingml/2006/picture">
                 <pic:pic>
                   <pic:nvPicPr>
-                    <pic:cNvPr id="0" name="image27.png"/>
+                    <pic:cNvPr id="0" name="image21.png"/>
                     <pic:cNvPicPr preferRelativeResize="0"/>
                   </pic:nvPicPr>
                   <pic:blipFill>
@@ -5784,12 +5873,12 @@
           <wp:inline distB="114300" distT="114300" distL="114300" distR="114300">
             <wp:extent cx="2982278" cy="2451059"/>
             <wp:effectExtent b="0" l="0" r="0" t="0"/>
-            <wp:docPr id="11" name="image15.png"/>
+            <wp:docPr id="11" name="image10.png"/>
             <a:graphic>
               <a:graphicData uri="http://schemas.openxmlformats.org/drawingml/2006/picture">
                 <pic:pic>
                   <pic:nvPicPr>
-                    <pic:cNvPr id="0" name="image15.png"/>
+                    <pic:cNvPr id="0" name="image10.png"/>
                     <pic:cNvPicPr preferRelativeResize="0"/>
                   </pic:nvPicPr>
                   <pic:blipFill>
@@ -5871,6 +5960,7 @@
         <w:rPr>
           <w:rFonts w:ascii="Times New Roman" w:cs="Times New Roman" w:eastAsia="Times New Roman" w:hAnsi="Times New Roman"/>
           <w:b w:val="1"/>
+          <w:bCs w:val="1"/>
           <w:color w:val="000000"/>
           <w:sz w:val="28"/>
           <w:szCs w:val="28"/>
@@ -5882,6 +5972,7 @@
         <w:rPr>
           <w:rFonts w:ascii="Times New Roman" w:cs="Times New Roman" w:eastAsia="Times New Roman" w:hAnsi="Times New Roman"/>
           <w:b w:val="1"/>
+          <w:bCs w:val="1"/>
           <w:color w:val="000000"/>
           <w:sz w:val="28"/>
           <w:szCs w:val="28"/>
@@ -6816,6 +6907,7 @@
         <w:rPr>
           <w:rFonts w:ascii="Times New Roman" w:cs="Times New Roman" w:eastAsia="Times New Roman" w:hAnsi="Times New Roman"/>
           <w:b w:val="1"/>
+          <w:bCs w:val="1"/>
           <w:color w:val="000000"/>
           <w:sz w:val="32"/>
           <w:szCs w:val="32"/>
@@ -6827,6 +6919,7 @@
         <w:rPr>
           <w:rFonts w:ascii="Times New Roman" w:cs="Times New Roman" w:eastAsia="Times New Roman" w:hAnsi="Times New Roman"/>
           <w:b w:val="1"/>
+          <w:bCs w:val="1"/>
           <w:color w:val="000000"/>
           <w:sz w:val="36"/>
           <w:szCs w:val="36"/>
@@ -6976,7 +7069,9 @@
       <w:rPr>
         <w:rFonts w:ascii="Aptos" w:cs="Aptos" w:eastAsia="Aptos" w:hAnsi="Aptos"/>
         <w:b w:val="0"/>
+        <w:bCs w:val="0"/>
         <w:i w:val="0"/>
+        <w:iCs w:val="0"/>
         <w:smallCaps w:val="0"/>
         <w:strike w:val="0"/>
         <w:color w:val="000000"/>
@@ -7022,7 +7117,9 @@
       <w:rPr>
         <w:rFonts w:ascii="Aptos" w:cs="Aptos" w:eastAsia="Aptos" w:hAnsi="Aptos"/>
         <w:b w:val="0"/>
+        <w:bCs w:val="0"/>
         <w:i w:val="0"/>
+        <w:iCs w:val="0"/>
         <w:smallCaps w:val="0"/>
         <w:strike w:val="0"/>
         <w:color w:val="000000"/>
@@ -7037,7 +7134,9 @@
       <w:rPr>
         <w:rFonts w:ascii="Aptos" w:cs="Aptos" w:eastAsia="Aptos" w:hAnsi="Aptos"/>
         <w:b w:val="0"/>
+        <w:bCs w:val="0"/>
         <w:i w:val="0"/>
+        <w:iCs w:val="0"/>
         <w:smallCaps w:val="0"/>
         <w:strike w:val="0"/>
         <w:color w:val="000000"/>
@@ -7082,7 +7181,9 @@
       <w:rPr>
         <w:rFonts w:ascii="Aptos" w:cs="Aptos" w:eastAsia="Aptos" w:hAnsi="Aptos"/>
         <w:b w:val="0"/>
+        <w:bCs w:val="0"/>
         <w:i w:val="0"/>
+        <w:iCs w:val="0"/>
         <w:smallCaps w:val="0"/>
         <w:strike w:val="0"/>
         <w:color w:val="000000"/>
@@ -7128,7 +7229,9 @@
       <w:rPr>
         <w:rFonts w:ascii="Times New Roman" w:cs="Times New Roman" w:eastAsia="Times New Roman" w:hAnsi="Times New Roman"/>
         <w:b w:val="0"/>
+        <w:bCs w:val="0"/>
         <w:i w:val="0"/>
+        <w:iCs w:val="0"/>
         <w:smallCaps w:val="0"/>
         <w:strike w:val="0"/>
         <w:color w:val="000000"/>
@@ -7169,7 +7272,9 @@
       <w:rPr>
         <w:rFonts w:ascii="Aptos" w:cs="Aptos" w:eastAsia="Aptos" w:hAnsi="Aptos"/>
         <w:b w:val="0"/>
+        <w:bCs w:val="0"/>
         <w:i w:val="0"/>
+        <w:iCs w:val="0"/>
         <w:smallCaps w:val="0"/>
         <w:strike w:val="0"/>
         <w:color w:val="000000"/>
@@ -7184,7 +7289,9 @@
       <w:rPr>
         <w:rFonts w:ascii="Aptos" w:cs="Aptos" w:eastAsia="Aptos" w:hAnsi="Aptos"/>
         <w:b w:val="0"/>
+        <w:bCs w:val="0"/>
         <w:i w:val="0"/>
+        <w:iCs w:val="0"/>
         <w:smallCaps w:val="0"/>
         <w:strike w:val="0"/>
         <w:color w:val="000000"/>
@@ -7229,7 +7336,9 @@
       <w:rPr>
         <w:rFonts w:ascii="Times New Roman" w:cs="Times New Roman" w:eastAsia="Times New Roman" w:hAnsi="Times New Roman"/>
         <w:b w:val="0"/>
+        <w:bCs w:val="0"/>
         <w:i w:val="0"/>
+        <w:iCs w:val="0"/>
         <w:smallCaps w:val="0"/>
         <w:strike w:val="0"/>
         <w:color w:val="000000"/>
@@ -7270,7 +7379,9 @@
       <w:rPr>
         <w:rFonts w:ascii="Aptos" w:cs="Aptos" w:eastAsia="Aptos" w:hAnsi="Aptos"/>
         <w:b w:val="0"/>
+        <w:bCs w:val="0"/>
         <w:i w:val="0"/>
+        <w:iCs w:val="0"/>
         <w:smallCaps w:val="0"/>
         <w:strike w:val="0"/>
         <w:color w:val="000000"/>
@@ -7285,7 +7396,9 @@
       <w:rPr>
         <w:rFonts w:ascii="Aptos" w:cs="Aptos" w:eastAsia="Aptos" w:hAnsi="Aptos"/>
         <w:b w:val="0"/>
+        <w:bCs w:val="0"/>
         <w:i w:val="0"/>
+        <w:iCs w:val="0"/>
         <w:smallCaps w:val="0"/>
         <w:strike w:val="0"/>
         <w:color w:val="000000"/>
@@ -7331,7 +7444,9 @@
       <w:rPr>
         <w:rFonts w:ascii="Aptos" w:cs="Aptos" w:eastAsia="Aptos" w:hAnsi="Aptos"/>
         <w:b w:val="0"/>
+        <w:bCs w:val="0"/>
         <w:i w:val="0"/>
+        <w:iCs w:val="0"/>
         <w:smallCaps w:val="0"/>
         <w:strike w:val="0"/>
         <w:color w:val="000000"/>
@@ -7377,7 +7492,9 @@
       <w:rPr>
         <w:rFonts w:ascii="Aptos" w:cs="Aptos" w:eastAsia="Aptos" w:hAnsi="Aptos"/>
         <w:b w:val="0"/>
+        <w:bCs w:val="0"/>
         <w:i w:val="0"/>
+        <w:iCs w:val="0"/>
         <w:smallCaps w:val="0"/>
         <w:strike w:val="0"/>
         <w:color w:val="000000"/>
@@ -7423,7 +7540,9 @@
       <w:rPr>
         <w:rFonts w:ascii="Aptos" w:cs="Aptos" w:eastAsia="Aptos" w:hAnsi="Aptos"/>
         <w:b w:val="0"/>
+        <w:bCs w:val="0"/>
         <w:i w:val="0"/>
+        <w:iCs w:val="0"/>
         <w:smallCaps w:val="0"/>
         <w:strike w:val="0"/>
         <w:color w:val="000000"/>
@@ -8084,6 +8203,7 @@
     </w:pPr>
     <w:rPr>
       <w:i w:val="1"/>
+      <w:iCs w:val="1"/>
       <w:color w:val="0f4761"/>
     </w:rPr>
   </w:style>
@@ -8111,6 +8231,7 @@
     </w:pPr>
     <w:rPr>
       <w:i w:val="1"/>
+      <w:iCs w:val="1"/>
       <w:color w:val="595959"/>
     </w:rPr>
   </w:style>

</xml_diff>